<commit_message>
Client can receive and display drinks
</commit_message>
<xml_diff>
--- a/Protocol.docx
+++ b/Protocol.docx
@@ -18,7 +18,7 @@
       <w:tr>
         <w:tc>
           <w:tcPr>
-            <w:tcW w:w="2254" w:type="dxa"/>
+            <w:tcW w:w="2237" w:type="dxa"/>
           </w:tcPr>
           <w:p>
             <w:pPr>
@@ -38,7 +38,7 @@
         </w:tc>
         <w:tc>
           <w:tcPr>
-            <w:tcW w:w="2254" w:type="dxa"/>
+            <w:tcW w:w="2245" w:type="dxa"/>
           </w:tcPr>
           <w:p>
             <w:pPr>
@@ -64,7 +64,7 @@
         </w:tc>
         <w:tc>
           <w:tcPr>
-            <w:tcW w:w="2254" w:type="dxa"/>
+            <w:tcW w:w="2228" w:type="dxa"/>
           </w:tcPr>
           <w:p>
             <w:pPr>
@@ -90,7 +90,7 @@
         </w:tc>
         <w:tc>
           <w:tcPr>
-            <w:tcW w:w="2254" w:type="dxa"/>
+            <w:tcW w:w="2306" w:type="dxa"/>
           </w:tcPr>
           <w:p>
             <w:pPr>
@@ -118,7 +118,7 @@
       <w:tr>
         <w:tc>
           <w:tcPr>
-            <w:tcW w:w="2254" w:type="dxa"/>
+            <w:tcW w:w="2237" w:type="dxa"/>
           </w:tcPr>
           <w:p>
             <w:pPr>
@@ -136,7 +136,7 @@
         </w:tc>
         <w:tc>
           <w:tcPr>
-            <w:tcW w:w="2254" w:type="dxa"/>
+            <w:tcW w:w="2245" w:type="dxa"/>
           </w:tcPr>
           <w:p>
             <w:pPr>
@@ -162,7 +162,7 @@
         </w:tc>
         <w:tc>
           <w:tcPr>
-            <w:tcW w:w="2254" w:type="dxa"/>
+            <w:tcW w:w="2228" w:type="dxa"/>
           </w:tcPr>
           <w:p>
             <w:pPr>
@@ -188,7 +188,7 @@
         </w:tc>
         <w:tc>
           <w:tcPr>
-            <w:tcW w:w="2254" w:type="dxa"/>
+            <w:tcW w:w="2306" w:type="dxa"/>
           </w:tcPr>
           <w:p>
             <w:pPr>
@@ -216,7 +216,7 @@
       <w:tr>
         <w:tc>
           <w:tcPr>
-            <w:tcW w:w="2254" w:type="dxa"/>
+            <w:tcW w:w="2237" w:type="dxa"/>
           </w:tcPr>
           <w:p>
             <w:pPr>
@@ -234,7 +234,7 @@
         </w:tc>
         <w:tc>
           <w:tcPr>
-            <w:tcW w:w="2254" w:type="dxa"/>
+            <w:tcW w:w="2245" w:type="dxa"/>
           </w:tcPr>
           <w:p>
             <w:pPr>
@@ -282,7 +282,7 @@
         </w:tc>
         <w:tc>
           <w:tcPr>
-            <w:tcW w:w="2254" w:type="dxa"/>
+            <w:tcW w:w="2228" w:type="dxa"/>
           </w:tcPr>
           <w:p>
             <w:pPr>
@@ -308,7 +308,7 @@
         </w:tc>
         <w:tc>
           <w:tcPr>
-            <w:tcW w:w="2254" w:type="dxa"/>
+            <w:tcW w:w="2306" w:type="dxa"/>
           </w:tcPr>
           <w:p>
             <w:pPr>
@@ -353,6 +353,30 @@
               </w:rPr>
               <w:t>currentInterval</w:t>
             </w:r>
+            <w:proofErr w:type="spellEnd"/>
+            <w:r>
+              <w:rPr>
+                <w:rFonts w:cs="Consolas"/>
+                <w:color w:val="000000"/>
+                <w:sz w:val="19"/>
+                <w:szCs w:val="19"/>
+                <w:highlight w:val="white"/>
+              </w:rPr>
+              <w:t xml:space="preserve"> + </w:t>
+            </w:r>
+            <w:proofErr w:type="spellStart"/>
+            <w:r>
+              <w:rPr>
+                <w:rFonts w:cs="Consolas"/>
+                <w:color w:val="000000"/>
+                <w:sz w:val="19"/>
+                <w:szCs w:val="19"/>
+                <w:highlight w:val="white"/>
+              </w:rPr>
+              <w:t>ClientId</w:t>
+            </w:r>
+            <w:bookmarkStart w:id="0" w:name="_GoBack"/>
+            <w:bookmarkEnd w:id="0"/>
             <w:proofErr w:type="spellEnd"/>
           </w:p>
         </w:tc>
@@ -360,7 +384,7 @@
       <w:tr>
         <w:tc>
           <w:tcPr>
-            <w:tcW w:w="2254" w:type="dxa"/>
+            <w:tcW w:w="2237" w:type="dxa"/>
           </w:tcPr>
           <w:p>
             <w:pPr>
@@ -378,7 +402,7 @@
         </w:tc>
         <w:tc>
           <w:tcPr>
-            <w:tcW w:w="2254" w:type="dxa"/>
+            <w:tcW w:w="2245" w:type="dxa"/>
           </w:tcPr>
           <w:p>
             <w:pPr>
@@ -407,7 +431,7 @@
         </w:tc>
         <w:tc>
           <w:tcPr>
-            <w:tcW w:w="2254" w:type="dxa"/>
+            <w:tcW w:w="2228" w:type="dxa"/>
           </w:tcPr>
           <w:p>
             <w:pPr>
@@ -436,7 +460,7 @@
         </w:tc>
         <w:tc>
           <w:tcPr>
-            <w:tcW w:w="2254" w:type="dxa"/>
+            <w:tcW w:w="2306" w:type="dxa"/>
           </w:tcPr>
           <w:p>
             <w:pPr>
@@ -491,7 +515,7 @@
       <w:tr>
         <w:tc>
           <w:tcPr>
-            <w:tcW w:w="2254" w:type="dxa"/>
+            <w:tcW w:w="2237" w:type="dxa"/>
           </w:tcPr>
           <w:p>
             <w:pPr>
@@ -509,7 +533,7 @@
         </w:tc>
         <w:tc>
           <w:tcPr>
-            <w:tcW w:w="2254" w:type="dxa"/>
+            <w:tcW w:w="2245" w:type="dxa"/>
           </w:tcPr>
           <w:p>
             <w:pPr>
@@ -550,7 +574,7 @@
         </w:tc>
         <w:tc>
           <w:tcPr>
-            <w:tcW w:w="2254" w:type="dxa"/>
+            <w:tcW w:w="2228" w:type="dxa"/>
           </w:tcPr>
           <w:p>
             <w:pPr>
@@ -579,7 +603,7 @@
         </w:tc>
         <w:tc>
           <w:tcPr>
-            <w:tcW w:w="2254" w:type="dxa"/>
+            <w:tcW w:w="2306" w:type="dxa"/>
           </w:tcPr>
           <w:p>
             <w:pPr>
@@ -622,7 +646,7 @@
       <w:tr>
         <w:tc>
           <w:tcPr>
-            <w:tcW w:w="2254" w:type="dxa"/>
+            <w:tcW w:w="2237" w:type="dxa"/>
           </w:tcPr>
           <w:p>
             <w:pPr>
@@ -640,7 +664,7 @@
         </w:tc>
         <w:tc>
           <w:tcPr>
-            <w:tcW w:w="2254" w:type="dxa"/>
+            <w:tcW w:w="2245" w:type="dxa"/>
           </w:tcPr>
           <w:p>
             <w:pPr>
@@ -669,7 +693,7 @@
         </w:tc>
         <w:tc>
           <w:tcPr>
-            <w:tcW w:w="2254" w:type="dxa"/>
+            <w:tcW w:w="2228" w:type="dxa"/>
           </w:tcPr>
           <w:p>
             <w:pPr>
@@ -698,7 +722,7 @@
         </w:tc>
         <w:tc>
           <w:tcPr>
-            <w:tcW w:w="2254" w:type="dxa"/>
+            <w:tcW w:w="2306" w:type="dxa"/>
           </w:tcPr>
           <w:p>
             <w:pPr>
@@ -741,7 +765,7 @@
       <w:tr>
         <w:tc>
           <w:tcPr>
-            <w:tcW w:w="2254" w:type="dxa"/>
+            <w:tcW w:w="2237" w:type="dxa"/>
           </w:tcPr>
           <w:p>
             <w:pPr>
@@ -759,7 +783,7 @@
         </w:tc>
         <w:tc>
           <w:tcPr>
-            <w:tcW w:w="2254" w:type="dxa"/>
+            <w:tcW w:w="2245" w:type="dxa"/>
           </w:tcPr>
           <w:p>
             <w:pPr>
@@ -800,7 +824,7 @@
         </w:tc>
         <w:tc>
           <w:tcPr>
-            <w:tcW w:w="2254" w:type="dxa"/>
+            <w:tcW w:w="2228" w:type="dxa"/>
           </w:tcPr>
           <w:p>
             <w:pPr>
@@ -829,7 +853,7 @@
         </w:tc>
         <w:tc>
           <w:tcPr>
-            <w:tcW w:w="2254" w:type="dxa"/>
+            <w:tcW w:w="2306" w:type="dxa"/>
           </w:tcPr>
           <w:p>
             <w:pPr>
@@ -872,7 +896,7 @@
       <w:tr>
         <w:tc>
           <w:tcPr>
-            <w:tcW w:w="2254" w:type="dxa"/>
+            <w:tcW w:w="2237" w:type="dxa"/>
           </w:tcPr>
           <w:p>
             <w:pPr>
@@ -890,7 +914,7 @@
         </w:tc>
         <w:tc>
           <w:tcPr>
-            <w:tcW w:w="2254" w:type="dxa"/>
+            <w:tcW w:w="2245" w:type="dxa"/>
           </w:tcPr>
           <w:p>
             <w:pPr>
@@ -939,7 +963,7 @@
         </w:tc>
         <w:tc>
           <w:tcPr>
-            <w:tcW w:w="2254" w:type="dxa"/>
+            <w:tcW w:w="2228" w:type="dxa"/>
           </w:tcPr>
           <w:p>
             <w:pPr>
@@ -968,7 +992,7 @@
         </w:tc>
         <w:tc>
           <w:tcPr>
-            <w:tcW w:w="2254" w:type="dxa"/>
+            <w:tcW w:w="2306" w:type="dxa"/>
           </w:tcPr>
           <w:p>
             <w:pPr>
@@ -1023,7 +1047,7 @@
       <w:tr>
         <w:tc>
           <w:tcPr>
-            <w:tcW w:w="2254" w:type="dxa"/>
+            <w:tcW w:w="2237" w:type="dxa"/>
           </w:tcPr>
           <w:p>
             <w:pPr>
@@ -1041,7 +1065,7 @@
         </w:tc>
         <w:tc>
           <w:tcPr>
-            <w:tcW w:w="2254" w:type="dxa"/>
+            <w:tcW w:w="2245" w:type="dxa"/>
           </w:tcPr>
           <w:p>
             <w:pPr>
@@ -1082,7 +1106,7 @@
         </w:tc>
         <w:tc>
           <w:tcPr>
-            <w:tcW w:w="2254" w:type="dxa"/>
+            <w:tcW w:w="2228" w:type="dxa"/>
           </w:tcPr>
           <w:p>
             <w:pPr>
@@ -1111,7 +1135,7 @@
         </w:tc>
         <w:tc>
           <w:tcPr>
-            <w:tcW w:w="2254" w:type="dxa"/>
+            <w:tcW w:w="2306" w:type="dxa"/>
           </w:tcPr>
           <w:p>
             <w:pPr>
@@ -1164,7 +1188,7 @@
       <w:tr>
         <w:tc>
           <w:tcPr>
-            <w:tcW w:w="2254" w:type="dxa"/>
+            <w:tcW w:w="2237" w:type="dxa"/>
           </w:tcPr>
           <w:p>
             <w:pPr>
@@ -1182,7 +1206,7 @@
         </w:tc>
         <w:tc>
           <w:tcPr>
-            <w:tcW w:w="2254" w:type="dxa"/>
+            <w:tcW w:w="2245" w:type="dxa"/>
           </w:tcPr>
           <w:p>
             <w:pPr>
@@ -1223,7 +1247,7 @@
         </w:tc>
         <w:tc>
           <w:tcPr>
-            <w:tcW w:w="2254" w:type="dxa"/>
+            <w:tcW w:w="2228" w:type="dxa"/>
           </w:tcPr>
           <w:p>
             <w:pPr>
@@ -1252,7 +1276,7 @@
         </w:tc>
         <w:tc>
           <w:tcPr>
-            <w:tcW w:w="2254" w:type="dxa"/>
+            <w:tcW w:w="2306" w:type="dxa"/>
           </w:tcPr>
           <w:p>
             <w:pPr>
@@ -1283,7 +1307,7 @@
       <w:tr>
         <w:tc>
           <w:tcPr>
-            <w:tcW w:w="2254" w:type="dxa"/>
+            <w:tcW w:w="2237" w:type="dxa"/>
           </w:tcPr>
           <w:p>
             <w:pPr>
@@ -1301,36 +1325,36 @@
         </w:tc>
         <w:tc>
           <w:tcPr>
-            <w:tcW w:w="2254" w:type="dxa"/>
-          </w:tcPr>
-          <w:p>
-            <w:pPr>
-              <w:autoSpaceDE w:val="0"/>
-              <w:autoSpaceDN w:val="0"/>
-              <w:adjustRightInd w:val="0"/>
-              <w:rPr>
-                <w:rFonts w:cs="Consolas"/>
-                <w:color w:val="000000"/>
-                <w:sz w:val="19"/>
-                <w:szCs w:val="19"/>
-                <w:highlight w:val="white"/>
-              </w:rPr>
-            </w:pPr>
-            <w:r>
-              <w:rPr>
-                <w:rFonts w:cs="Consolas"/>
-                <w:color w:val="000000"/>
-                <w:sz w:val="19"/>
-                <w:szCs w:val="19"/>
-                <w:highlight w:val="white"/>
-              </w:rPr>
-              <w:t>Push Latest Interval</w:t>
-            </w:r>
-          </w:p>
-        </w:tc>
-        <w:tc>
-          <w:tcPr>
-            <w:tcW w:w="2254" w:type="dxa"/>
+            <w:tcW w:w="2245" w:type="dxa"/>
+          </w:tcPr>
+          <w:p>
+            <w:pPr>
+              <w:autoSpaceDE w:val="0"/>
+              <w:autoSpaceDN w:val="0"/>
+              <w:adjustRightInd w:val="0"/>
+              <w:rPr>
+                <w:rFonts w:cs="Consolas"/>
+                <w:color w:val="000000"/>
+                <w:sz w:val="19"/>
+                <w:szCs w:val="19"/>
+                <w:highlight w:val="white"/>
+              </w:rPr>
+            </w:pPr>
+            <w:r>
+              <w:rPr>
+                <w:rFonts w:cs="Consolas"/>
+                <w:color w:val="000000"/>
+                <w:sz w:val="19"/>
+                <w:szCs w:val="19"/>
+                <w:highlight w:val="white"/>
+              </w:rPr>
+              <w:t>Kick client</w:t>
+            </w:r>
+          </w:p>
+        </w:tc>
+        <w:tc>
+          <w:tcPr>
+            <w:tcW w:w="2228" w:type="dxa"/>
           </w:tcPr>
           <w:p>
             <w:pPr>
@@ -1359,128 +1383,138 @@
         </w:tc>
         <w:tc>
           <w:tcPr>
-            <w:tcW w:w="2254" w:type="dxa"/>
-          </w:tcPr>
-          <w:p>
-            <w:pPr>
-              <w:autoSpaceDE w:val="0"/>
-              <w:autoSpaceDN w:val="0"/>
-              <w:adjustRightInd w:val="0"/>
-              <w:rPr>
-                <w:rFonts w:cs="Consolas"/>
-                <w:color w:val="000000"/>
-                <w:sz w:val="19"/>
-                <w:szCs w:val="19"/>
-                <w:highlight w:val="white"/>
-              </w:rPr>
-            </w:pPr>
-            <w:proofErr w:type="spellStart"/>
-            <w:r>
-              <w:rPr>
-                <w:rFonts w:cs="Consolas"/>
-                <w:color w:val="000000"/>
-                <w:sz w:val="19"/>
-                <w:szCs w:val="19"/>
-                <w:highlight w:val="white"/>
-              </w:rPr>
-              <w:t>ClientInterval</w:t>
-            </w:r>
-            <w:proofErr w:type="spellEnd"/>
-            <w:r>
-              <w:rPr>
-                <w:rFonts w:cs="Consolas"/>
-                <w:color w:val="000000"/>
-                <w:sz w:val="19"/>
-                <w:szCs w:val="19"/>
-                <w:highlight w:val="white"/>
-              </w:rPr>
-              <w:t xml:space="preserve"> </w:t>
-            </w:r>
-            <w:proofErr w:type="spellStart"/>
-            <w:r>
-              <w:rPr>
-                <w:rFonts w:cs="Consolas"/>
-                <w:color w:val="000000"/>
-                <w:sz w:val="19"/>
-                <w:szCs w:val="19"/>
-                <w:highlight w:val="white"/>
-              </w:rPr>
-              <w:t>currentInterval</w:t>
-            </w:r>
-            <w:proofErr w:type="spellEnd"/>
+            <w:tcW w:w="2306" w:type="dxa"/>
+          </w:tcPr>
+          <w:p>
+            <w:pPr>
+              <w:autoSpaceDE w:val="0"/>
+              <w:autoSpaceDN w:val="0"/>
+              <w:adjustRightInd w:val="0"/>
+              <w:rPr>
+                <w:rFonts w:cs="Consolas"/>
+                <w:color w:val="000000"/>
+                <w:sz w:val="19"/>
+                <w:szCs w:val="19"/>
+                <w:highlight w:val="white"/>
+              </w:rPr>
+            </w:pPr>
+            <w:r>
+              <w:rPr>
+                <w:rFonts w:cs="Consolas"/>
+                <w:color w:val="000000"/>
+                <w:sz w:val="19"/>
+                <w:szCs w:val="19"/>
+                <w:highlight w:val="white"/>
+              </w:rPr>
+              <w:t>None</w:t>
+            </w:r>
           </w:p>
         </w:tc>
       </w:tr>
       <w:tr>
         <w:tc>
           <w:tcPr>
-            <w:tcW w:w="2254" w:type="dxa"/>
-          </w:tcPr>
-          <w:p>
-            <w:pPr>
-              <w:rPr>
-                <w:highlight w:val="white"/>
-              </w:rPr>
-            </w:pPr>
-            <w:bookmarkStart w:id="0" w:name="_GoBack"/>
-            <w:bookmarkEnd w:id="0"/>
-          </w:p>
-        </w:tc>
-        <w:tc>
-          <w:tcPr>
-            <w:tcW w:w="2254" w:type="dxa"/>
-          </w:tcPr>
-          <w:p>
-            <w:pPr>
-              <w:autoSpaceDE w:val="0"/>
-              <w:autoSpaceDN w:val="0"/>
-              <w:adjustRightInd w:val="0"/>
-              <w:rPr>
-                <w:rFonts w:cs="Consolas"/>
-                <w:color w:val="000000"/>
-                <w:sz w:val="19"/>
-                <w:szCs w:val="19"/>
-                <w:highlight w:val="white"/>
-              </w:rPr>
-            </w:pPr>
-          </w:p>
-        </w:tc>
-        <w:tc>
-          <w:tcPr>
-            <w:tcW w:w="2254" w:type="dxa"/>
-          </w:tcPr>
-          <w:p>
-            <w:pPr>
-              <w:autoSpaceDE w:val="0"/>
-              <w:autoSpaceDN w:val="0"/>
-              <w:adjustRightInd w:val="0"/>
-              <w:rPr>
-                <w:rFonts w:cs="Consolas"/>
-                <w:color w:val="000000"/>
-                <w:sz w:val="19"/>
-                <w:szCs w:val="19"/>
-                <w:highlight w:val="white"/>
-              </w:rPr>
-            </w:pPr>
-          </w:p>
-        </w:tc>
-        <w:tc>
-          <w:tcPr>
-            <w:tcW w:w="2254" w:type="dxa"/>
-          </w:tcPr>
-          <w:p>
-            <w:pPr>
-              <w:autoSpaceDE w:val="0"/>
-              <w:autoSpaceDN w:val="0"/>
-              <w:adjustRightInd w:val="0"/>
-              <w:rPr>
-                <w:rFonts w:cs="Consolas"/>
-                <w:color w:val="000000"/>
-                <w:sz w:val="19"/>
-                <w:szCs w:val="19"/>
-                <w:highlight w:val="white"/>
-              </w:rPr>
-            </w:pPr>
+            <w:tcW w:w="2237" w:type="dxa"/>
+          </w:tcPr>
+          <w:p>
+            <w:pPr>
+              <w:rPr>
+                <w:highlight w:val="white"/>
+              </w:rPr>
+            </w:pPr>
+            <w:r>
+              <w:rPr>
+                <w:highlight w:val="white"/>
+              </w:rPr>
+              <w:t>11</w:t>
+            </w:r>
+          </w:p>
+        </w:tc>
+        <w:tc>
+          <w:tcPr>
+            <w:tcW w:w="2245" w:type="dxa"/>
+          </w:tcPr>
+          <w:p>
+            <w:pPr>
+              <w:autoSpaceDE w:val="0"/>
+              <w:autoSpaceDN w:val="0"/>
+              <w:adjustRightInd w:val="0"/>
+              <w:rPr>
+                <w:rFonts w:cs="Consolas"/>
+                <w:color w:val="000000"/>
+                <w:sz w:val="19"/>
+                <w:szCs w:val="19"/>
+                <w:highlight w:val="white"/>
+              </w:rPr>
+            </w:pPr>
+            <w:r>
+              <w:rPr>
+                <w:rFonts w:cs="Consolas"/>
+                <w:color w:val="000000"/>
+                <w:sz w:val="19"/>
+                <w:szCs w:val="19"/>
+                <w:highlight w:val="white"/>
+              </w:rPr>
+              <w:t>Leaves Server</w:t>
+            </w:r>
+          </w:p>
+        </w:tc>
+        <w:tc>
+          <w:tcPr>
+            <w:tcW w:w="2228" w:type="dxa"/>
+          </w:tcPr>
+          <w:p>
+            <w:pPr>
+              <w:autoSpaceDE w:val="0"/>
+              <w:autoSpaceDN w:val="0"/>
+              <w:adjustRightInd w:val="0"/>
+              <w:rPr>
+                <w:rFonts w:cs="Consolas"/>
+                <w:color w:val="000000"/>
+                <w:sz w:val="19"/>
+                <w:szCs w:val="19"/>
+                <w:highlight w:val="white"/>
+              </w:rPr>
+            </w:pPr>
+            <w:r>
+              <w:rPr>
+                <w:rFonts w:cs="Consolas"/>
+                <w:color w:val="000000"/>
+                <w:sz w:val="19"/>
+                <w:szCs w:val="19"/>
+                <w:highlight w:val="white"/>
+              </w:rPr>
+              <w:t>Client</w:t>
+            </w:r>
+          </w:p>
+        </w:tc>
+        <w:tc>
+          <w:tcPr>
+            <w:tcW w:w="2306" w:type="dxa"/>
+          </w:tcPr>
+          <w:p>
+            <w:pPr>
+              <w:autoSpaceDE w:val="0"/>
+              <w:autoSpaceDN w:val="0"/>
+              <w:adjustRightInd w:val="0"/>
+              <w:rPr>
+                <w:rFonts w:cs="Consolas"/>
+                <w:color w:val="000000"/>
+                <w:sz w:val="19"/>
+                <w:szCs w:val="19"/>
+                <w:highlight w:val="white"/>
+              </w:rPr>
+            </w:pPr>
+            <w:r>
+              <w:rPr>
+                <w:rFonts w:cs="Consolas"/>
+                <w:color w:val="000000"/>
+                <w:sz w:val="19"/>
+                <w:szCs w:val="19"/>
+                <w:highlight w:val="white"/>
+              </w:rPr>
+              <w:t>None</w:t>
+            </w:r>
           </w:p>
         </w:tc>
       </w:tr>

</xml_diff>